<commit_message>
add sick leave 16 april 2025
</commit_message>
<xml_diff>
--- a/Format Annual Leave & Sick Leave/AI_Leave Application - New.docx
+++ b/Format Annual Leave & Sick Leave/AI_Leave Application - New.docx
@@ -1,6 +1,6 @@
 
 <file path=word/document.xml><?xml version="1.0" encoding="utf-8"?>
-<w:document xmlns:wpc="http://schemas.microsoft.com/office/word/2010/wordprocessingCanvas" xmlns:cx="http://schemas.microsoft.com/office/drawing/2014/chartex" xmlns:cx1="http://schemas.microsoft.com/office/drawing/2015/9/8/chartex" xmlns:cx2="http://schemas.microsoft.com/office/drawing/2015/10/21/chartex" xmlns:cx3="http://schemas.microsoft.com/office/drawing/2016/5/9/chartex" xmlns:cx4="http://schemas.microsoft.com/office/drawing/2016/5/10/chartex" xmlns:cx5="http://schemas.microsoft.com/office/drawing/2016/5/11/chartex" xmlns:cx6="http://schemas.microsoft.com/office/drawing/2016/5/12/chartex" xmlns:cx7="http://schemas.microsoft.com/office/drawing/2016/5/13/chartex" xmlns:cx8="http://schemas.microsoft.com/office/drawing/2016/5/14/chartex" xmlns:mc="http://schemas.openxmlformats.org/markup-compatibility/2006" xmlns:aink="http://schemas.microsoft.com/office/drawing/2016/ink" xmlns:am3d="http://schemas.microsoft.com/office/drawing/2017/model3d" xmlns:o="urn:schemas-microsoft-com:office:office" xmlns:oel="http://schemas.microsoft.com/office/2019/extlst" xmlns:r="http://schemas.openxmlformats.org/officeDocument/2006/relationships" xmlns:m="http://schemas.openxmlformats.org/officeDocument/2006/math" xmlns:v="urn:schemas-microsoft-com:vml" xmlns:wp14="http://schemas.microsoft.com/office/word/2010/wordprocessingDrawing" xmlns:wp="http://schemas.openxmlformats.org/drawingml/2006/wordprocessingDrawing" xmlns:w10="urn:schemas-microsoft-com:office:word" xmlns:w="http://schemas.openxmlformats.org/wordprocessingml/2006/main" xmlns:w14="http://schemas.microsoft.com/office/word/2010/wordml" xmlns:w15="http://schemas.microsoft.com/office/word/2012/wordml" xmlns:w16cex="http://schemas.microsoft.com/office/word/2018/wordml/cex" xmlns:w16cid="http://schemas.microsoft.com/office/word/2016/wordml/cid" xmlns:w16="http://schemas.microsoft.com/office/word/2018/wordml" xmlns:w16du="http://schemas.microsoft.com/office/word/2023/wordml/word16du" xmlns:w16sdtdh="http://schemas.microsoft.com/office/word/2020/wordml/sdtdatahash" xmlns:w16se="http://schemas.microsoft.com/office/word/2015/wordml/symex" xmlns:wpg="http://schemas.microsoft.com/office/word/2010/wordprocessingGroup" xmlns:wpi="http://schemas.microsoft.com/office/word/2010/wordprocessingInk" xmlns:wne="http://schemas.microsoft.com/office/word/2006/wordml" xmlns:wps="http://schemas.microsoft.com/office/word/2010/wordprocessingShape" mc:Ignorable="w14 w15 w16se w16cid w16 w16cex w16sdtdh w16du wp14">
+<w:document xmlns:wpc="http://schemas.microsoft.com/office/word/2010/wordprocessingCanvas" xmlns:cx="http://schemas.microsoft.com/office/drawing/2014/chartex" xmlns:cx1="http://schemas.microsoft.com/office/drawing/2015/9/8/chartex" xmlns:cx2="http://schemas.microsoft.com/office/drawing/2015/10/21/chartex" xmlns:cx3="http://schemas.microsoft.com/office/drawing/2016/5/9/chartex" xmlns:cx4="http://schemas.microsoft.com/office/drawing/2016/5/10/chartex" xmlns:cx5="http://schemas.microsoft.com/office/drawing/2016/5/11/chartex" xmlns:cx6="http://schemas.microsoft.com/office/drawing/2016/5/12/chartex" xmlns:cx7="http://schemas.microsoft.com/office/drawing/2016/5/13/chartex" xmlns:cx8="http://schemas.microsoft.com/office/drawing/2016/5/14/chartex" xmlns:mc="http://schemas.openxmlformats.org/markup-compatibility/2006" xmlns:aink="http://schemas.microsoft.com/office/drawing/2016/ink" xmlns:am3d="http://schemas.microsoft.com/office/drawing/2017/model3d" xmlns:o="urn:schemas-microsoft-com:office:office" xmlns:oel="http://schemas.microsoft.com/office/2019/extlst" xmlns:r="http://schemas.openxmlformats.org/officeDocument/2006/relationships" xmlns:m="http://schemas.openxmlformats.org/officeDocument/2006/math" xmlns:v="urn:schemas-microsoft-com:vml" xmlns:wp14="http://schemas.microsoft.com/office/word/2010/wordprocessingDrawing" xmlns:wp="http://schemas.openxmlformats.org/drawingml/2006/wordprocessingDrawing" xmlns:w10="urn:schemas-microsoft-com:office:word" xmlns:w="http://schemas.openxmlformats.org/wordprocessingml/2006/main" xmlns:w14="http://schemas.microsoft.com/office/word/2010/wordml" xmlns:w15="http://schemas.microsoft.com/office/word/2012/wordml" xmlns:w16cex="http://schemas.microsoft.com/office/word/2018/wordml/cex" xmlns:w16cid="http://schemas.microsoft.com/office/word/2016/wordml/cid" xmlns:w16="http://schemas.microsoft.com/office/word/2018/wordml" xmlns:w16du="http://schemas.microsoft.com/office/word/2023/wordml/word16du" xmlns:w16sdtdh="http://schemas.microsoft.com/office/word/2020/wordml/sdtdatahash" xmlns:w16sdtfl="http://schemas.microsoft.com/office/word/2024/wordml/sdtformatlock" xmlns:w16se="http://schemas.microsoft.com/office/word/2015/wordml/symex" xmlns:wpg="http://schemas.microsoft.com/office/word/2010/wordprocessingGroup" xmlns:wpi="http://schemas.microsoft.com/office/word/2010/wordprocessingInk" xmlns:wne="http://schemas.microsoft.com/office/word/2006/wordml" xmlns:wps="http://schemas.microsoft.com/office/word/2010/wordprocessingShape" mc:Ignorable="w14 w15 w16se w16cid w16 w16cex w16sdtdh w16sdtfl w16du wp14">
   <w:body>
     <w:p>
       <w:r>
@@ -10,52 +10,50 @@
         <mc:AlternateContent>
           <mc:Choice Requires="wps">
             <w:drawing>
-              <wp:anchor distT="0" distB="0" distL="114300" distR="114300" simplePos="0" relativeHeight="251682816" behindDoc="0" locked="0" layoutInCell="1" allowOverlap="1" wp14:anchorId="234322E4" wp14:editId="6608C398">
+              <wp:anchor distT="0" distB="0" distL="114300" distR="114300" simplePos="0" relativeHeight="251666432" behindDoc="0" locked="0" layoutInCell="1" allowOverlap="1" wp14:anchorId="7030C7F3" wp14:editId="6568A22F">
                 <wp:simplePos x="0" y="0"/>
                 <wp:positionH relativeFrom="column">
-                  <wp:posOffset>400050</wp:posOffset>
+                  <wp:posOffset>1873328</wp:posOffset>
                 </wp:positionH>
                 <wp:positionV relativeFrom="paragraph">
-                  <wp:posOffset>1682750</wp:posOffset>
+                  <wp:posOffset>1677670</wp:posOffset>
                 </wp:positionV>
-                <wp:extent cx="648000" cy="127000"/>
-                <wp:effectExtent l="0" t="0" r="19050" b="25400"/>
+                <wp:extent cx="432000" cy="144000"/>
+                <wp:effectExtent l="0" t="0" r="25400" b="27940"/>
                 <wp:wrapNone/>
-                <wp:docPr id="568571975" name="Rectangle 14"/>
+                <wp:docPr id="246840355" name="Text Box 3"/>
                 <wp:cNvGraphicFramePr/>
                 <a:graphic xmlns:a="http://schemas.openxmlformats.org/drawingml/2006/main">
                   <a:graphicData uri="http://schemas.microsoft.com/office/word/2010/wordprocessingShape">
                     <wps:wsp>
-                      <wps:cNvSpPr/>
+                      <wps:cNvSpPr txBox="1"/>
                       <wps:spPr>
                         <a:xfrm>
                           <a:off x="0" y="0"/>
-                          <a:ext cx="648000" cy="127000"/>
+                          <a:ext cx="432000" cy="144000"/>
                         </a:xfrm>
                         <a:prstGeom prst="rect">
                           <a:avLst/>
                         </a:prstGeom>
                         <a:solidFill>
-                          <a:srgbClr val="FFFF00"/>
+                          <a:srgbClr val="FFC000"/>
                         </a:solidFill>
+                        <a:ln w="6350">
+                          <a:solidFill>
+                            <a:schemeClr val="tx1"/>
+                          </a:solidFill>
+                        </a:ln>
                       </wps:spPr>
-                      <wps:style>
-                        <a:lnRef idx="2">
-                          <a:schemeClr val="accent1">
-                            <a:shade val="15000"/>
-                          </a:schemeClr>
-                        </a:lnRef>
-                        <a:fillRef idx="1">
-                          <a:schemeClr val="accent1"/>
-                        </a:fillRef>
-                        <a:effectRef idx="0">
-                          <a:schemeClr val="accent1"/>
-                        </a:effectRef>
-                        <a:fontRef idx="minor">
-                          <a:schemeClr val="lt1"/>
-                        </a:fontRef>
-                      </wps:style>
-                      <wps:bodyPr rot="0" spcFirstLastPara="0" vertOverflow="overflow" horzOverflow="overflow" vert="horz" wrap="square" lIns="91440" tIns="45720" rIns="91440" bIns="45720" numCol="1" spcCol="0" rtlCol="0" fromWordArt="0" anchor="ctr" anchorCtr="0" forceAA="0" compatLnSpc="1">
+                      <wps:txbx>
+                        <w:txbxContent>
+                          <w:p>
+                            <w:pPr>
+                              <w:jc w:val="center"/>
+                            </w:pPr>
+                          </w:p>
+                        </w:txbxContent>
+                      </wps:txbx>
+                      <wps:bodyPr rot="0" spcFirstLastPara="0" vertOverflow="overflow" horzOverflow="overflow" vert="horz" wrap="square" lIns="91440" tIns="45720" rIns="91440" bIns="45720" numCol="1" spcCol="0" rtlCol="0" fromWordArt="0" anchor="t" anchorCtr="0" forceAA="0" compatLnSpc="1">
                         <a:prstTxWarp prst="textNoShape">
                           <a:avLst/>
                         </a:prstTxWarp>
@@ -67,12 +65,29 @@
                 <wp14:sizeRelH relativeFrom="margin">
                   <wp14:pctWidth>0</wp14:pctWidth>
                 </wp14:sizeRelH>
+                <wp14:sizeRelV relativeFrom="margin">
+                  <wp14:pctHeight>0</wp14:pctHeight>
+                </wp14:sizeRelV>
               </wp:anchor>
             </w:drawing>
           </mc:Choice>
           <mc:Fallback>
             <w:pict>
-              <v:rect w14:anchorId="4E6EA2A8" id="Rectangle 14" o:spid="_x0000_s1026" style="position:absolute;margin-left:31.5pt;margin-top:132.5pt;width:51pt;height:10pt;z-index:251682816;visibility:visible;mso-wrap-style:square;mso-width-percent:0;mso-wrap-distance-left:9pt;mso-wrap-distance-top:0;mso-wrap-distance-right:9pt;mso-wrap-distance-bottom:0;mso-position-horizontal:absolute;mso-position-horizontal-relative:text;mso-position-vertical:absolute;mso-position-vertical-relative:text;mso-width-percent:0;mso-width-relative:margin;v-text-anchor:middle" o:gfxdata="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" fillcolor="yellow" strokecolor="#09101d [484]" strokeweight="1pt"/>
+              <v:shapetype w14:anchorId="7030C7F3" id="_x0000_t202" coordsize="21600,21600" o:spt="202" path="m,l,21600r21600,l21600,xe">
+                <v:stroke joinstyle="miter"/>
+                <v:path gradientshapeok="t" o:connecttype="rect"/>
+              </v:shapetype>
+              <v:shape id="Text Box 3" o:spid="_x0000_s1026" type="#_x0000_t202" style="position:absolute;margin-left:147.5pt;margin-top:132.1pt;width:34pt;height:11.35pt;z-index:251666432;visibility:visible;mso-wrap-style:square;mso-width-percent:0;mso-height-percent:0;mso-wrap-distance-left:9pt;mso-wrap-distance-top:0;mso-wrap-distance-right:9pt;mso-wrap-distance-bottom:0;mso-position-horizontal:absolute;mso-position-horizontal-relative:text;mso-position-vertical:absolute;mso-position-vertical-relative:text;mso-width-percent:0;mso-height-percent:0;mso-width-relative:margin;mso-height-relative:margin;v-text-anchor:top" o:gfxdata="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" fillcolor="#ffc000" strokecolor="black [3213]" strokeweight=".5pt">
+                <v:textbox>
+                  <w:txbxContent>
+                    <w:p>
+                      <w:pPr>
+                        <w:jc w:val="center"/>
+                      </w:pPr>
+                    </w:p>
+                  </w:txbxContent>
+                </v:textbox>
+              </v:shape>
             </w:pict>
           </mc:Fallback>
         </mc:AlternateContent>
@@ -84,7 +99,7 @@
         <mc:AlternateContent>
           <mc:Choice Requires="wps">
             <w:drawing>
-              <wp:anchor distT="0" distB="0" distL="114300" distR="114300" simplePos="0" relativeHeight="251681792" behindDoc="0" locked="0" layoutInCell="1" allowOverlap="1" wp14:anchorId="29570CCF" wp14:editId="4F734E7F">
+              <wp:anchor distT="0" distB="0" distL="114300" distR="114300" simplePos="0" relativeHeight="251681792" behindDoc="0" locked="0" layoutInCell="1" allowOverlap="1" wp14:anchorId="29570CCF" wp14:editId="4DE0AA85">
                 <wp:simplePos x="0" y="0"/>
                 <wp:positionH relativeFrom="column">
                   <wp:posOffset>3915661</wp:posOffset>
@@ -143,11 +158,7 @@
           </mc:Choice>
           <mc:Fallback>
             <w:pict>
-              <v:shapetype w14:anchorId="29570CCF" id="_x0000_t202" coordsize="21600,21600" o:spt="202" path="m,l,21600r21600,l21600,xe">
-                <v:stroke joinstyle="miter"/>
-                <v:path gradientshapeok="t" o:connecttype="rect"/>
-              </v:shapetype>
-              <v:shape id="Text Box 2" o:spid="_x0000_s1026" type="#_x0000_t202" style="position:absolute;margin-left:308.3pt;margin-top:472.3pt;width:109.65pt;height:19.85pt;z-index:251681792;visibility:visible;mso-wrap-style:square;mso-width-percent:0;mso-height-percent:0;mso-wrap-distance-left:9pt;mso-wrap-distance-top:0;mso-wrap-distance-right:9pt;mso-wrap-distance-bottom:0;mso-position-horizontal:absolute;mso-position-horizontal-relative:text;mso-position-vertical:absolute;mso-position-vertical-relative:text;mso-width-percent:0;mso-height-percent:0;mso-width-relative:margin;mso-height-relative:margin;v-text-anchor:top" o:gfxdata="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" filled="f" stroked="f" strokeweight=".5pt">
+              <v:shape w14:anchorId="29570CCF" id="Text Box 2" o:spid="_x0000_s1027" type="#_x0000_t202" style="position:absolute;margin-left:308.3pt;margin-top:472.3pt;width:109.65pt;height:19.85pt;z-index:251681792;visibility:visible;mso-wrap-style:square;mso-width-percent:0;mso-height-percent:0;mso-wrap-distance-left:9pt;mso-wrap-distance-top:0;mso-wrap-distance-right:9pt;mso-wrap-distance-bottom:0;mso-position-horizontal:absolute;mso-position-horizontal-relative:text;mso-position-vertical:absolute;mso-position-vertical-relative:text;mso-width-percent:0;mso-height-percent:0;mso-width-relative:margin;mso-height-relative:margin;v-text-anchor:top" o:gfxdata="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" filled="f" stroked="f" strokeweight=".5pt">
                 <v:textbox>
                   <w:txbxContent>
                     <w:p>
@@ -228,7 +239,7 @@
           </mc:Choice>
           <mc:Fallback>
             <w:pict>
-              <v:shape w14:anchorId="73B1A2B1" id="Text Box 3" o:spid="_x0000_s1027" type="#_x0000_t202" style="position:absolute;margin-left:253.45pt;margin-top:362.45pt;width:19.25pt;height:20.1pt;z-index:251679744;visibility:visible;mso-wrap-style:square;mso-width-percent:0;mso-height-percent:0;mso-wrap-distance-left:9pt;mso-wrap-distance-top:0;mso-wrap-distance-right:9pt;mso-wrap-distance-bottom:0;mso-position-horizontal:absolute;mso-position-horizontal-relative:text;mso-position-vertical:absolute;mso-position-vertical-relative:text;mso-width-percent:0;mso-height-percent:0;mso-width-relative:margin;mso-height-relative:margin;v-text-anchor:top" o:gfxdata="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" filled="f" stroked="f" strokeweight=".5pt">
+              <v:shape w14:anchorId="73B1A2B1" id="_x0000_s1028" type="#_x0000_t202" style="position:absolute;margin-left:253.45pt;margin-top:362.45pt;width:19.25pt;height:20.1pt;z-index:251679744;visibility:visible;mso-wrap-style:square;mso-width-percent:0;mso-height-percent:0;mso-wrap-distance-left:9pt;mso-wrap-distance-top:0;mso-wrap-distance-right:9pt;mso-wrap-distance-bottom:0;mso-position-horizontal:absolute;mso-position-horizontal-relative:text;mso-position-vertical:absolute;mso-position-vertical-relative:text;mso-width-percent:0;mso-height-percent:0;mso-width-relative:margin;mso-height-relative:margin;v-text-anchor:top" o:gfxdata="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" filled="f" stroked="f" strokeweight=".5pt">
                 <v:textbox>
                   <w:txbxContent>
                     <w:p>
@@ -373,7 +384,7 @@
           </mc:Choice>
           <mc:Fallback>
             <w:pict>
-              <v:shape w14:anchorId="1ABA218D" id="_x0000_s1028" type="#_x0000_t202" style="position:absolute;margin-left:262.95pt;margin-top:286.75pt;width:183.85pt;height:19.4pt;z-index:251676672;visibility:visible;mso-wrap-style:square;mso-width-percent:0;mso-height-percent:0;mso-wrap-distance-left:9pt;mso-wrap-distance-top:0;mso-wrap-distance-right:9pt;mso-wrap-distance-bottom:0;mso-position-horizontal:absolute;mso-position-horizontal-relative:text;mso-position-vertical:absolute;mso-position-vertical-relative:text;mso-width-percent:0;mso-height-percent:0;mso-width-relative:margin;mso-height-relative:margin;v-text-anchor:top" o:gfxdata="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" fillcolor="white [3212]" stroked="f" strokeweight=".5pt">
+              <v:shape w14:anchorId="1ABA218D" id="_x0000_s1029" type="#_x0000_t202" style="position:absolute;margin-left:262.95pt;margin-top:286.75pt;width:183.85pt;height:19.4pt;z-index:251676672;visibility:visible;mso-wrap-style:square;mso-width-percent:0;mso-height-percent:0;mso-wrap-distance-left:9pt;mso-wrap-distance-top:0;mso-wrap-distance-right:9pt;mso-wrap-distance-bottom:0;mso-position-horizontal:absolute;mso-position-horizontal-relative:text;mso-position-vertical:absolute;mso-position-vertical-relative:text;mso-width-percent:0;mso-height-percent:0;mso-width-relative:margin;mso-height-relative:margin;v-text-anchor:top" o:gfxdata="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" fillcolor="white [3212]" stroked="f" strokeweight=".5pt">
                 <v:textbox>
                   <w:txbxContent>
                     <w:p>
@@ -528,7 +539,7 @@
           </mc:Choice>
           <mc:Fallback>
             <w:pict>
-              <v:shape w14:anchorId="4B178531" id="_x0000_s1029" type="#_x0000_t202" style="position:absolute;margin-left:82.8pt;margin-top:264.5pt;width:144.55pt;height:19.85pt;z-index:251674624;visibility:visible;mso-wrap-style:square;mso-width-percent:0;mso-height-percent:0;mso-wrap-distance-left:9pt;mso-wrap-distance-top:0;mso-wrap-distance-right:9pt;mso-wrap-distance-bottom:0;mso-position-horizontal:absolute;mso-position-horizontal-relative:text;mso-position-vertical:absolute;mso-position-vertical-relative:text;mso-width-percent:0;mso-height-percent:0;mso-width-relative:margin;mso-height-relative:margin;v-text-anchor:top" o:gfxdata="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" filled="f" stroked="f" strokeweight=".5pt">
+              <v:shape w14:anchorId="4B178531" id="_x0000_s1030" type="#_x0000_t202" style="position:absolute;margin-left:82.8pt;margin-top:264.5pt;width:144.55pt;height:19.85pt;z-index:251674624;visibility:visible;mso-wrap-style:square;mso-width-percent:0;mso-height-percent:0;mso-wrap-distance-left:9pt;mso-wrap-distance-top:0;mso-wrap-distance-right:9pt;mso-wrap-distance-bottom:0;mso-position-horizontal:absolute;mso-position-horizontal-relative:text;mso-position-vertical:absolute;mso-position-vertical-relative:text;mso-width-percent:0;mso-height-percent:0;mso-width-relative:margin;mso-height-relative:margin;v-text-anchor:top" o:gfxdata="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" filled="f" stroked="f" strokeweight=".5pt">
                 <v:textbox>
                   <w:txbxContent>
                     <w:p>
@@ -588,7 +599,7 @@
                         <w:txbxContent>
                           <w:p>
                             <w:r>
-                              <w:t>9</w:t>
+                              <w:t>1</w:t>
                             </w:r>
                           </w:p>
                         </w:txbxContent>
@@ -613,12 +624,12 @@
           </mc:Choice>
           <mc:Fallback>
             <w:pict>
-              <v:shape w14:anchorId="65F9D848" id="_x0000_s1030" type="#_x0000_t202" style="position:absolute;margin-left:402.95pt;margin-top:226.25pt;width:34pt;height:19.85pt;z-index:251672576;visibility:visible;mso-wrap-style:square;mso-width-percent:0;mso-height-percent:0;mso-wrap-distance-left:9pt;mso-wrap-distance-top:0;mso-wrap-distance-right:9pt;mso-wrap-distance-bottom:0;mso-position-horizontal:absolute;mso-position-horizontal-relative:text;mso-position-vertical:absolute;mso-position-vertical-relative:text;mso-width-percent:0;mso-height-percent:0;mso-width-relative:margin;mso-height-relative:margin;v-text-anchor:top" o:gfxdata="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" filled="f" stroked="f" strokeweight=".5pt">
+              <v:shape w14:anchorId="65F9D848" id="_x0000_s1031" type="#_x0000_t202" style="position:absolute;margin-left:402.95pt;margin-top:226.25pt;width:34pt;height:19.85pt;z-index:251672576;visibility:visible;mso-wrap-style:square;mso-width-percent:0;mso-height-percent:0;mso-wrap-distance-left:9pt;mso-wrap-distance-top:0;mso-wrap-distance-right:9pt;mso-wrap-distance-bottom:0;mso-position-horizontal:absolute;mso-position-horizontal-relative:text;mso-position-vertical:absolute;mso-position-vertical-relative:text;mso-width-percent:0;mso-height-percent:0;mso-width-relative:margin;mso-height-relative:margin;v-text-anchor:top" o:gfxdata="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" filled="f" stroked="f" strokeweight=".5pt">
                 <v:textbox>
                   <w:txbxContent>
                     <w:p>
                       <w:r>
-                        <w:t>9</w:t>
+                        <w:t>1</w:t>
                       </w:r>
                     </w:p>
                   </w:txbxContent>
@@ -669,19 +680,25 @@
                         <w:txbxContent>
                           <w:p>
                             <w:r>
-                              <w:t>19</w:t>
+                              <w:t>1</w:t>
+                            </w:r>
+                            <w:r>
+                              <w:t>6</w:t>
                             </w:r>
                             <w:r>
                               <w:tab/>
                             </w:r>
                             <w:r>
-                              <w:t>12</w:t>
+                              <w:t>04</w:t>
                             </w:r>
                             <w:r>
                               <w:tab/>
                             </w:r>
                             <w:r>
-                              <w:t>2024</w:t>
+                              <w:t>202</w:t>
+                            </w:r>
+                            <w:r>
+                              <w:t>5</w:t>
                             </w:r>
                           </w:p>
                         </w:txbxContent>
@@ -706,24 +723,30 @@
           </mc:Choice>
           <mc:Fallback>
             <w:pict>
-              <v:shape w14:anchorId="13FD58B8" id="_x0000_s1031" type="#_x0000_t202" style="position:absolute;margin-left:217.95pt;margin-top:226.3pt;width:109.65pt;height:19.85pt;z-index:251670528;visibility:visible;mso-wrap-style:square;mso-width-percent:0;mso-height-percent:0;mso-wrap-distance-left:9pt;mso-wrap-distance-top:0;mso-wrap-distance-right:9pt;mso-wrap-distance-bottom:0;mso-position-horizontal:absolute;mso-position-horizontal-relative:text;mso-position-vertical:absolute;mso-position-vertical-relative:text;mso-width-percent:0;mso-height-percent:0;mso-width-relative:margin;mso-height-relative:margin;v-text-anchor:top" o:gfxdata="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" filled="f" stroked="f" strokeweight=".5pt">
+              <v:shape w14:anchorId="13FD58B8" id="_x0000_s1032" type="#_x0000_t202" style="position:absolute;margin-left:217.95pt;margin-top:226.3pt;width:109.65pt;height:19.85pt;z-index:251670528;visibility:visible;mso-wrap-style:square;mso-width-percent:0;mso-height-percent:0;mso-wrap-distance-left:9pt;mso-wrap-distance-top:0;mso-wrap-distance-right:9pt;mso-wrap-distance-bottom:0;mso-position-horizontal:absolute;mso-position-horizontal-relative:text;mso-position-vertical:absolute;mso-position-vertical-relative:text;mso-width-percent:0;mso-height-percent:0;mso-width-relative:margin;mso-height-relative:margin;v-text-anchor:top" o:gfxdata="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" filled="f" stroked="f" strokeweight=".5pt">
                 <v:textbox>
                   <w:txbxContent>
                     <w:p>
                       <w:r>
-                        <w:t>19</w:t>
+                        <w:t>1</w:t>
+                      </w:r>
+                      <w:r>
+                        <w:t>6</w:t>
                       </w:r>
                       <w:r>
                         <w:tab/>
                       </w:r>
                       <w:r>
-                        <w:t>12</w:t>
+                        <w:t>04</w:t>
                       </w:r>
                       <w:r>
                         <w:tab/>
                       </w:r>
                       <w:r>
-                        <w:t>2024</w:t>
+                        <w:t>202</w:t>
+                      </w:r>
+                      <w:r>
+                        <w:t>5</w:t>
                       </w:r>
                     </w:p>
                   </w:txbxContent>
@@ -740,7 +763,7 @@
         <mc:AlternateContent>
           <mc:Choice Requires="wps">
             <w:drawing>
-              <wp:anchor distT="0" distB="0" distL="114300" distR="114300" simplePos="0" relativeHeight="251668480" behindDoc="0" locked="0" layoutInCell="1" allowOverlap="1" wp14:anchorId="48EC0DB8" wp14:editId="2B7E3422">
+              <wp:anchor distT="0" distB="0" distL="114300" distR="114300" simplePos="0" relativeHeight="251668480" behindDoc="0" locked="0" layoutInCell="1" allowOverlap="1" wp14:anchorId="48EC0DB8" wp14:editId="547E9EAA">
                 <wp:simplePos x="0" y="0"/>
                 <wp:positionH relativeFrom="column">
                   <wp:posOffset>1073785</wp:posOffset>
@@ -774,19 +797,22 @@
                         <w:txbxContent>
                           <w:p>
                             <w:r>
-                              <w:t>09</w:t>
+                              <w:t>16</w:t>
                             </w:r>
                             <w:r>
                               <w:tab/>
                             </w:r>
                             <w:r>
-                              <w:t>12</w:t>
+                              <w:t>04</w:t>
                             </w:r>
                             <w:r>
                               <w:tab/>
                             </w:r>
                             <w:r>
-                              <w:t>2024</w:t>
+                              <w:t>202</w:t>
+                            </w:r>
+                            <w:r>
+                              <w:t>5</w:t>
                             </w:r>
                           </w:p>
                         </w:txbxContent>
@@ -811,106 +837,28 @@
           </mc:Choice>
           <mc:Fallback>
             <w:pict>
-              <v:shape w14:anchorId="48EC0DB8" id="_x0000_s1032" type="#_x0000_t202" style="position:absolute;margin-left:84.55pt;margin-top:226pt;width:109.65pt;height:19.85pt;z-index:251668480;visibility:visible;mso-wrap-style:square;mso-width-percent:0;mso-height-percent:0;mso-wrap-distance-left:9pt;mso-wrap-distance-top:0;mso-wrap-distance-right:9pt;mso-wrap-distance-bottom:0;mso-position-horizontal:absolute;mso-position-horizontal-relative:text;mso-position-vertical:absolute;mso-position-vertical-relative:text;mso-width-percent:0;mso-height-percent:0;mso-width-relative:margin;mso-height-relative:margin;v-text-anchor:top" o:gfxdata="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" filled="f" stroked="f" strokeweight=".5pt">
+              <v:shape w14:anchorId="48EC0DB8" id="_x0000_s1033" type="#_x0000_t202" style="position:absolute;margin-left:84.55pt;margin-top:226pt;width:109.65pt;height:19.85pt;z-index:251668480;visibility:visible;mso-wrap-style:square;mso-width-percent:0;mso-height-percent:0;mso-wrap-distance-left:9pt;mso-wrap-distance-top:0;mso-wrap-distance-right:9pt;mso-wrap-distance-bottom:0;mso-position-horizontal:absolute;mso-position-horizontal-relative:text;mso-position-vertical:absolute;mso-position-vertical-relative:text;mso-width-percent:0;mso-height-percent:0;mso-width-relative:margin;mso-height-relative:margin;v-text-anchor:top" o:gfxdata="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" filled="f" stroked="f" strokeweight=".5pt">
                 <v:textbox>
                   <w:txbxContent>
                     <w:p>
                       <w:r>
-                        <w:t>09</w:t>
+                        <w:t>16</w:t>
                       </w:r>
                       <w:r>
                         <w:tab/>
                       </w:r>
                       <w:r>
-                        <w:t>12</w:t>
+                        <w:t>04</w:t>
                       </w:r>
                       <w:r>
                         <w:tab/>
                       </w:r>
                       <w:r>
-                        <w:t>2024</w:t>
-                      </w:r>
-                    </w:p>
-                  </w:txbxContent>
-                </v:textbox>
-              </v:shape>
-            </w:pict>
-          </mc:Fallback>
-        </mc:AlternateContent>
-      </w:r>
-      <w:r>
-        <w:rPr>
-          <w:noProof/>
-        </w:rPr>
-        <mc:AlternateContent>
-          <mc:Choice Requires="wps">
-            <w:drawing>
-              <wp:anchor distT="0" distB="0" distL="114300" distR="114300" simplePos="0" relativeHeight="251666432" behindDoc="0" locked="0" layoutInCell="1" allowOverlap="1" wp14:anchorId="7030C7F3" wp14:editId="770F5C76">
-                <wp:simplePos x="0" y="0"/>
-                <wp:positionH relativeFrom="column">
-                  <wp:posOffset>1933102</wp:posOffset>
-                </wp:positionH>
-                <wp:positionV relativeFrom="paragraph">
-                  <wp:posOffset>1583690</wp:posOffset>
-                </wp:positionV>
-                <wp:extent cx="244549" cy="255181"/>
-                <wp:effectExtent l="0" t="0" r="0" b="0"/>
-                <wp:wrapNone/>
-                <wp:docPr id="246840355" name="Text Box 3"/>
-                <wp:cNvGraphicFramePr/>
-                <a:graphic xmlns:a="http://schemas.openxmlformats.org/drawingml/2006/main">
-                  <a:graphicData uri="http://schemas.microsoft.com/office/word/2010/wordprocessingShape">
-                    <wps:wsp>
-                      <wps:cNvSpPr txBox="1"/>
-                      <wps:spPr>
-                        <a:xfrm>
-                          <a:off x="0" y="0"/>
-                          <a:ext cx="244549" cy="255181"/>
-                        </a:xfrm>
-                        <a:prstGeom prst="rect">
-                          <a:avLst/>
-                        </a:prstGeom>
-                        <a:noFill/>
-                        <a:ln w="6350">
-                          <a:noFill/>
-                        </a:ln>
-                      </wps:spPr>
-                      <wps:txbx>
-                        <w:txbxContent>
-                          <w:p>
-                            <w:pPr>
-                              <w:jc w:val="center"/>
-                            </w:pPr>
-                          </w:p>
-                        </w:txbxContent>
-                      </wps:txbx>
-                      <wps:bodyPr rot="0" spcFirstLastPara="0" vertOverflow="overflow" horzOverflow="overflow" vert="horz" wrap="square" lIns="91440" tIns="45720" rIns="91440" bIns="45720" numCol="1" spcCol="0" rtlCol="0" fromWordArt="0" anchor="t" anchorCtr="0" forceAA="0" compatLnSpc="1">
-                        <a:prstTxWarp prst="textNoShape">
-                          <a:avLst/>
-                        </a:prstTxWarp>
-                        <a:noAutofit/>
-                      </wps:bodyPr>
-                    </wps:wsp>
-                  </a:graphicData>
-                </a:graphic>
-                <wp14:sizeRelH relativeFrom="margin">
-                  <wp14:pctWidth>0</wp14:pctWidth>
-                </wp14:sizeRelH>
-                <wp14:sizeRelV relativeFrom="margin">
-                  <wp14:pctHeight>0</wp14:pctHeight>
-                </wp14:sizeRelV>
-              </wp:anchor>
-            </w:drawing>
-          </mc:Choice>
-          <mc:Fallback>
-            <w:pict>
-              <v:shape w14:anchorId="7030C7F3" id="_x0000_s1033" type="#_x0000_t202" style="position:absolute;margin-left:152.2pt;margin-top:124.7pt;width:19.25pt;height:20.1pt;z-index:251666432;visibility:visible;mso-wrap-style:square;mso-width-percent:0;mso-height-percent:0;mso-wrap-distance-left:9pt;mso-wrap-distance-top:0;mso-wrap-distance-right:9pt;mso-wrap-distance-bottom:0;mso-position-horizontal:absolute;mso-position-horizontal-relative:text;mso-position-vertical:absolute;mso-position-vertical-relative:text;mso-width-percent:0;mso-height-percent:0;mso-width-relative:margin;mso-height-relative:margin;v-text-anchor:top" o:gfxdata="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" filled="f" stroked="f" strokeweight=".5pt">
-                <v:textbox>
-                  <w:txbxContent>
-                    <w:p>
-                      <w:pPr>
-                        <w:jc w:val="center"/>
-                      </w:pPr>
+                        <w:t>202</w:t>
+                      </w:r>
+                      <w:r>
+                        <w:t>5</w:t>
+                      </w:r>
                     </w:p>
                   </w:txbxContent>
                 </v:textbox>
@@ -1037,9 +985,19 @@
                       <wps:txbx>
                         <w:txbxContent>
                           <w:p>
-                            <w:r>
-                              <w:t>Annual Leave</w:t>
-                            </w:r>
+                            <w:proofErr w:type="spellStart"/>
+                            <w:r>
+                              <w:t>Radang</w:t>
+                            </w:r>
+                            <w:proofErr w:type="spellEnd"/>
+                            <w:r>
+                              <w:t xml:space="preserve"> </w:t>
+                            </w:r>
+                            <w:proofErr w:type="spellStart"/>
+                            <w:r>
+                              <w:t>Tenggorokan</w:t>
+                            </w:r>
+                            <w:proofErr w:type="spellEnd"/>
                           </w:p>
                         </w:txbxContent>
                       </wps:txbx>
@@ -1067,9 +1025,19 @@
                 <v:textbox>
                   <w:txbxContent>
                     <w:p>
-                      <w:r>
-                        <w:t>Annual Leave</w:t>
-                      </w:r>
+                      <w:proofErr w:type="spellStart"/>
+                      <w:r>
+                        <w:t>Radang</w:t>
+                      </w:r>
+                      <w:proofErr w:type="spellEnd"/>
+                      <w:r>
+                        <w:t xml:space="preserve"> </w:t>
+                      </w:r>
+                      <w:proofErr w:type="spellStart"/>
+                      <w:r>
+                        <w:t>Tenggorokan</w:t>
+                      </w:r>
+                      <w:proofErr w:type="spellEnd"/>
                     </w:p>
                   </w:txbxContent>
                 </v:textbox>
@@ -1213,13 +1181,8 @@
                         <w:txbxContent>
                           <w:p>
                             <w:r>
-                              <w:t xml:space="preserve">Bayu Bagus </w:t>
-                            </w:r>
-                            <w:proofErr w:type="spellStart"/>
-                            <w:r>
-                              <w:t>Bagaswara</w:t>
-                            </w:r>
-                            <w:proofErr w:type="spellEnd"/>
+                              <w:t>Bayu Bagus Bagaswara</w:t>
+                            </w:r>
                           </w:p>
                         </w:txbxContent>
                       </wps:txbx>
@@ -1245,13 +1208,8 @@
                   <w:txbxContent>
                     <w:p>
                       <w:r>
-                        <w:t xml:space="preserve">Bayu Bagus </w:t>
-                      </w:r>
-                      <w:proofErr w:type="spellStart"/>
-                      <w:r>
-                        <w:t>Bagaswara</w:t>
-                      </w:r>
-                      <w:proofErr w:type="spellEnd"/>
+                        <w:t>Bayu Bagus Bagaswara</w:t>
+                      </w:r>
                     </w:p>
                   </w:txbxContent>
                 </v:textbox>
@@ -1272,7 +1230,7 @@
 </file>
 
 <file path=word/styles.xml><?xml version="1.0" encoding="utf-8"?>
-<w:styles xmlns:mc="http://schemas.openxmlformats.org/markup-compatibility/2006" xmlns:r="http://schemas.openxmlformats.org/officeDocument/2006/relationships" xmlns:w="http://schemas.openxmlformats.org/wordprocessingml/2006/main" xmlns:w14="http://schemas.microsoft.com/office/word/2010/wordml" xmlns:w15="http://schemas.microsoft.com/office/word/2012/wordml" xmlns:w16cex="http://schemas.microsoft.com/office/word/2018/wordml/cex" xmlns:w16cid="http://schemas.microsoft.com/office/word/2016/wordml/cid" xmlns:w16="http://schemas.microsoft.com/office/word/2018/wordml" xmlns:w16du="http://schemas.microsoft.com/office/word/2023/wordml/word16du" xmlns:w16sdtdh="http://schemas.microsoft.com/office/word/2020/wordml/sdtdatahash" xmlns:w16se="http://schemas.microsoft.com/office/word/2015/wordml/symex" mc:Ignorable="w14 w15 w16se w16cid w16 w16cex w16sdtdh w16du">
+<w:styles xmlns:mc="http://schemas.openxmlformats.org/markup-compatibility/2006" xmlns:r="http://schemas.openxmlformats.org/officeDocument/2006/relationships" xmlns:w="http://schemas.openxmlformats.org/wordprocessingml/2006/main" xmlns:w14="http://schemas.microsoft.com/office/word/2010/wordml" xmlns:w15="http://schemas.microsoft.com/office/word/2012/wordml" xmlns:w16cex="http://schemas.microsoft.com/office/word/2018/wordml/cex" xmlns:w16cid="http://schemas.microsoft.com/office/word/2016/wordml/cid" xmlns:w16="http://schemas.microsoft.com/office/word/2018/wordml" xmlns:w16du="http://schemas.microsoft.com/office/word/2023/wordml/word16du" xmlns:w16sdtdh="http://schemas.microsoft.com/office/word/2020/wordml/sdtdatahash" xmlns:w16sdtfl="http://schemas.microsoft.com/office/word/2024/wordml/sdtformatlock" xmlns:w16se="http://schemas.microsoft.com/office/word/2015/wordml/symex" mc:Ignorable="w14 w15 w16se w16cid w16 w16cex w16sdtdh w16sdtfl w16du">
   <w:docDefaults>
     <w:rPrDefault>
       <w:rPr>

</xml_diff>